<commit_message>
menu upload with time constraint
</commit_message>
<xml_diff>
--- a/Kizuno is a home.docx
+++ b/Kizuno is a home.docx
@@ -286,51 +286,122 @@
     </w:p>
     <w:p/>
     <w:p>
-      <w:r>
+      <w:pPr>
+        <w:rPr>
+          <w:highlight w:val="green"/>
+        </w:rPr>
+      </w:pPr>
+      <w:r>
+        <w:rPr>
+          <w:highlight w:val="green"/>
+        </w:rPr>
         <w:t>1. **Homepage**:</w:t>
       </w:r>
     </w:p>
     <w:p>
-      <w:r>
+      <w:pPr>
+        <w:rPr>
+          <w:highlight w:val="green"/>
+        </w:rPr>
+      </w:pPr>
+      <w:r>
+        <w:rPr>
+          <w:highlight w:val="green"/>
+        </w:rPr>
         <w:t xml:space="preserve">   - Introduction to </w:t>
       </w:r>
       <w:proofErr w:type="spellStart"/>
       <w:r>
+        <w:rPr>
+          <w:highlight w:val="green"/>
+        </w:rPr>
         <w:t>Kizuno</w:t>
       </w:r>
       <w:proofErr w:type="spellEnd"/>
       <w:r>
+        <w:rPr>
+          <w:highlight w:val="green"/>
+        </w:rPr>
         <w:t>.</w:t>
       </w:r>
     </w:p>
     <w:p>
-      <w:r>
+      <w:pPr>
+        <w:rPr>
+          <w:highlight w:val="green"/>
+        </w:rPr>
+      </w:pPr>
+      <w:r>
+        <w:rPr>
+          <w:highlight w:val="green"/>
+        </w:rPr>
         <w:t xml:space="preserve">   - How it works (Platform Overview, Pre-Order System).</w:t>
       </w:r>
     </w:p>
     <w:p>
-      <w:r>
+      <w:pPr>
+        <w:rPr>
+          <w:highlight w:val="green"/>
+        </w:rPr>
+      </w:pPr>
+      <w:r>
+        <w:rPr>
+          <w:highlight w:val="green"/>
+        </w:rPr>
         <w:t xml:space="preserve">   - Links to login/sign-up.</w:t>
       </w:r>
     </w:p>
     <w:p>
-      <w:r>
+      <w:pPr>
+        <w:rPr>
+          <w:highlight w:val="green"/>
+        </w:rPr>
+      </w:pPr>
+      <w:r>
+        <w:rPr>
+          <w:highlight w:val="green"/>
+        </w:rPr>
         <w:t xml:space="preserve">   - Featured meals of the day (dynamic section showing available menus).</w:t>
       </w:r>
     </w:p>
-    <w:p/>
-    <w:p>
-      <w:r>
+    <w:p>
+      <w:pPr>
+        <w:rPr>
+          <w:highlight w:val="green"/>
+        </w:rPr>
+      </w:pPr>
+    </w:p>
+    <w:p>
+      <w:pPr>
+        <w:rPr>
+          <w:highlight w:val="green"/>
+        </w:rPr>
+      </w:pPr>
+      <w:r>
+        <w:rPr>
+          <w:highlight w:val="green"/>
+        </w:rPr>
         <w:t>2. **Sign Up/Login Page**:</w:t>
       </w:r>
     </w:p>
     <w:p>
-      <w:r>
+      <w:pPr>
+        <w:rPr>
+          <w:highlight w:val="green"/>
+        </w:rPr>
+      </w:pPr>
+      <w:r>
+        <w:rPr>
+          <w:highlight w:val="green"/>
+        </w:rPr>
         <w:t xml:space="preserve">   - Separate forms for customers and cooks.</w:t>
       </w:r>
     </w:p>
     <w:p>
       <w:r>
+        <w:rPr>
+          <w:highlight w:val="green"/>
+        </w:rPr>
         <w:t xml:space="preserve">   - Create user roles: Cooks (to post menus) and Customers (to order).</w:t>
       </w:r>
     </w:p>
@@ -488,6 +559,1086 @@
       <w:proofErr w:type="spellEnd"/>
       <w:r>
         <w:t xml:space="preserve"> that covers the essential aspects of your business model.</w:t>
+      </w:r>
+    </w:p>
+    <w:p>
+      <w:r>
+        <w:br w:type="page"/>
+      </w:r>
+    </w:p>
+    <w:p>
+      <w:r>
+        <w:lastRenderedPageBreak/>
+        <w:t>CREATE TABLE users (</w:t>
+      </w:r>
+    </w:p>
+    <w:p>
+      <w:r>
+        <w:t xml:space="preserve">    </w:t>
+      </w:r>
+      <w:proofErr w:type="spellStart"/>
+      <w:r>
+        <w:t>user_id</w:t>
+      </w:r>
+      <w:proofErr w:type="spellEnd"/>
+      <w:r>
+        <w:t xml:space="preserve"> INT AUTO_INCREMENT PRIMARY KEY,</w:t>
+      </w:r>
+    </w:p>
+    <w:p>
+      <w:r>
+        <w:t xml:space="preserve">    </w:t>
+      </w:r>
+      <w:proofErr w:type="spellStart"/>
+      <w:r>
+        <w:t>full_name</w:t>
+      </w:r>
+      <w:proofErr w:type="spellEnd"/>
+      <w:r>
+        <w:t xml:space="preserve"> </w:t>
+      </w:r>
+      <w:proofErr w:type="gramStart"/>
+      <w:r>
+        <w:t>VARCHAR(</w:t>
+      </w:r>
+      <w:proofErr w:type="gramEnd"/>
+      <w:r>
+        <w:t>100) NOT NULL,</w:t>
+      </w:r>
+    </w:p>
+    <w:p>
+      <w:r>
+        <w:t xml:space="preserve">    email </w:t>
+      </w:r>
+      <w:proofErr w:type="gramStart"/>
+      <w:r>
+        <w:t>VARCHAR(</w:t>
+      </w:r>
+      <w:proofErr w:type="gramEnd"/>
+      <w:r>
+        <w:t>100) UNIQUE NOT NULL,</w:t>
+      </w:r>
+    </w:p>
+    <w:p>
+      <w:r>
+        <w:t xml:space="preserve">    </w:t>
+      </w:r>
+      <w:proofErr w:type="spellStart"/>
+      <w:r>
+        <w:t>phone_number</w:t>
+      </w:r>
+      <w:proofErr w:type="spellEnd"/>
+      <w:r>
+        <w:t xml:space="preserve"> </w:t>
+      </w:r>
+      <w:proofErr w:type="gramStart"/>
+      <w:r>
+        <w:t>VARCHAR(</w:t>
+      </w:r>
+      <w:proofErr w:type="gramEnd"/>
+      <w:r>
+        <w:t>15),</w:t>
+      </w:r>
+    </w:p>
+    <w:p>
+      <w:r>
+        <w:t xml:space="preserve">    </w:t>
+      </w:r>
+      <w:proofErr w:type="spellStart"/>
+      <w:r>
+        <w:t>password_hash</w:t>
+      </w:r>
+      <w:proofErr w:type="spellEnd"/>
+      <w:r>
+        <w:t xml:space="preserve"> </w:t>
+      </w:r>
+      <w:proofErr w:type="gramStart"/>
+      <w:r>
+        <w:t>VARCHAR(</w:t>
+      </w:r>
+      <w:proofErr w:type="gramEnd"/>
+      <w:r>
+        <w:t>255) NOT NULL,</w:t>
+      </w:r>
+    </w:p>
+    <w:p>
+      <w:r>
+        <w:t xml:space="preserve">    </w:t>
+      </w:r>
+      <w:proofErr w:type="spellStart"/>
+      <w:r>
+        <w:t>user_type</w:t>
+      </w:r>
+      <w:proofErr w:type="spellEnd"/>
+      <w:r>
+        <w:t xml:space="preserve"> </w:t>
+      </w:r>
+      <w:proofErr w:type="gramStart"/>
+      <w:r>
+        <w:t>ENUM(</w:t>
+      </w:r>
+      <w:proofErr w:type="gramEnd"/>
+      <w:r>
+        <w:t>'cook', 'customer') NOT NULL,</w:t>
+      </w:r>
+    </w:p>
+    <w:p>
+      <w:r>
+        <w:t xml:space="preserve">    </w:t>
+      </w:r>
+      <w:proofErr w:type="spellStart"/>
+      <w:r>
+        <w:t>created_at</w:t>
+      </w:r>
+      <w:proofErr w:type="spellEnd"/>
+      <w:r>
+        <w:t xml:space="preserve"> TIMESTAMP DEFAULT CURRENT_TIMESTAMP</w:t>
+      </w:r>
+    </w:p>
+    <w:p>
+      <w:r>
+        <w:t>);</w:t>
+      </w:r>
+    </w:p>
+    <w:p/>
+    <w:p>
+      <w:r>
+        <w:t>CREATE TABLE cooks (</w:t>
+      </w:r>
+    </w:p>
+    <w:p>
+      <w:r>
+        <w:t xml:space="preserve">    </w:t>
+      </w:r>
+      <w:proofErr w:type="spellStart"/>
+      <w:r>
+        <w:t>cook_id</w:t>
+      </w:r>
+      <w:proofErr w:type="spellEnd"/>
+      <w:r>
+        <w:t xml:space="preserve"> INT AUTO_INCREMENT PRIMARY KEY,</w:t>
+      </w:r>
+    </w:p>
+    <w:p>
+      <w:r>
+        <w:t xml:space="preserve">    </w:t>
+      </w:r>
+      <w:proofErr w:type="spellStart"/>
+      <w:r>
+        <w:t>user_id</w:t>
+      </w:r>
+      <w:proofErr w:type="spellEnd"/>
+      <w:r>
+        <w:t xml:space="preserve"> INT,</w:t>
+      </w:r>
+    </w:p>
+    <w:p>
+      <w:r>
+        <w:t xml:space="preserve">    </w:t>
+      </w:r>
+      <w:proofErr w:type="gramStart"/>
+      <w:r>
+        <w:t>bio TEXT</w:t>
+      </w:r>
+      <w:proofErr w:type="gramEnd"/>
+      <w:r>
+        <w:t>,</w:t>
+      </w:r>
+    </w:p>
+    <w:p>
+      <w:r>
+        <w:t xml:space="preserve">    specialty </w:t>
+      </w:r>
+      <w:proofErr w:type="gramStart"/>
+      <w:r>
+        <w:t>VARCHAR(</w:t>
+      </w:r>
+      <w:proofErr w:type="gramEnd"/>
+      <w:r>
+        <w:t>255),</w:t>
+      </w:r>
+    </w:p>
+    <w:p>
+      <w:r>
+        <w:t xml:space="preserve">    rating </w:t>
+      </w:r>
+      <w:proofErr w:type="gramStart"/>
+      <w:r>
+        <w:t>DECIMAL(</w:t>
+      </w:r>
+      <w:proofErr w:type="gramEnd"/>
+      <w:r>
+        <w:t>3, 2) DEFAULT 0,  -- Average rating, like 4.5 out of 5</w:t>
+      </w:r>
+    </w:p>
+    <w:p>
+      <w:r>
+        <w:t xml:space="preserve">    </w:t>
+      </w:r>
+      <w:proofErr w:type="spellStart"/>
+      <w:r>
+        <w:t>total_reviews</w:t>
+      </w:r>
+      <w:proofErr w:type="spellEnd"/>
+      <w:r>
+        <w:t xml:space="preserve"> INT DEFAULT 0,</w:t>
+      </w:r>
+    </w:p>
+    <w:p>
+      <w:r>
+        <w:t xml:space="preserve">    FOREIGN KEY (</w:t>
+      </w:r>
+      <w:proofErr w:type="spellStart"/>
+      <w:r>
+        <w:t>user_id</w:t>
+      </w:r>
+      <w:proofErr w:type="spellEnd"/>
+      <w:r>
+        <w:t>) REFERENCES users(</w:t>
+      </w:r>
+      <w:proofErr w:type="spellStart"/>
+      <w:r>
+        <w:t>user_id</w:t>
+      </w:r>
+      <w:proofErr w:type="spellEnd"/>
+      <w:r>
+        <w:t>) ON DELETE CASCADE</w:t>
+      </w:r>
+    </w:p>
+    <w:p>
+      <w:r>
+        <w:t>);</w:t>
+      </w:r>
+    </w:p>
+    <w:p/>
+    <w:p>
+      <w:r>
+        <w:t>CREATE TABLE customers (</w:t>
+      </w:r>
+    </w:p>
+    <w:p>
+      <w:r>
+        <w:t xml:space="preserve">    </w:t>
+      </w:r>
+      <w:proofErr w:type="spellStart"/>
+      <w:r>
+        <w:t>customer_id</w:t>
+      </w:r>
+      <w:proofErr w:type="spellEnd"/>
+      <w:r>
+        <w:t xml:space="preserve"> INT AUTO_INCREMENT PRIMARY KEY,</w:t>
+      </w:r>
+    </w:p>
+    <w:p>
+      <w:r>
+        <w:t xml:space="preserve">    </w:t>
+      </w:r>
+      <w:proofErr w:type="spellStart"/>
+      <w:r>
+        <w:t>user_id</w:t>
+      </w:r>
+      <w:proofErr w:type="spellEnd"/>
+      <w:r>
+        <w:t xml:space="preserve"> INT,</w:t>
+      </w:r>
+    </w:p>
+    <w:p>
+      <w:r>
+        <w:t xml:space="preserve">    address </w:t>
+      </w:r>
+      <w:proofErr w:type="gramStart"/>
+      <w:r>
+        <w:t>VARCHAR(</w:t>
+      </w:r>
+      <w:proofErr w:type="gramEnd"/>
+      <w:r>
+        <w:t>255),</w:t>
+      </w:r>
+    </w:p>
+    <w:p>
+      <w:r>
+        <w:t xml:space="preserve">    FOREIGN KEY (</w:t>
+      </w:r>
+      <w:proofErr w:type="spellStart"/>
+      <w:r>
+        <w:t>user_id</w:t>
+      </w:r>
+      <w:proofErr w:type="spellEnd"/>
+      <w:r>
+        <w:t>) REFERENCES users(</w:t>
+      </w:r>
+      <w:proofErr w:type="spellStart"/>
+      <w:r>
+        <w:t>user_id</w:t>
+      </w:r>
+      <w:proofErr w:type="spellEnd"/>
+      <w:r>
+        <w:t>) ON DELETE CASCADE</w:t>
+      </w:r>
+    </w:p>
+    <w:p>
+      <w:r>
+        <w:t>);</w:t>
+      </w:r>
+    </w:p>
+    <w:p/>
+    <w:p>
+      <w:r>
+        <w:t>CREATE TABLE meals (</w:t>
+      </w:r>
+    </w:p>
+    <w:p>
+      <w:r>
+        <w:t xml:space="preserve">    </w:t>
+      </w:r>
+      <w:proofErr w:type="spellStart"/>
+      <w:r>
+        <w:t>meal_id</w:t>
+      </w:r>
+      <w:proofErr w:type="spellEnd"/>
+      <w:r>
+        <w:t xml:space="preserve"> INT AUTO_INCREMENT PRIMARY KEY,</w:t>
+      </w:r>
+    </w:p>
+    <w:p>
+      <w:r>
+        <w:t xml:space="preserve">    </w:t>
+      </w:r>
+      <w:proofErr w:type="spellStart"/>
+      <w:r>
+        <w:t>cook_id</w:t>
+      </w:r>
+      <w:proofErr w:type="spellEnd"/>
+      <w:r>
+        <w:t xml:space="preserve"> INT,</w:t>
+      </w:r>
+    </w:p>
+    <w:p>
+      <w:r>
+        <w:t xml:space="preserve">    name </w:t>
+      </w:r>
+      <w:proofErr w:type="gramStart"/>
+      <w:r>
+        <w:t>VARCHAR(</w:t>
+      </w:r>
+      <w:proofErr w:type="gramEnd"/>
+      <w:r>
+        <w:t>255) NOT NULL,</w:t>
+      </w:r>
+    </w:p>
+    <w:p>
+      <w:r>
+        <w:lastRenderedPageBreak/>
+        <w:t xml:space="preserve">    description TEXT,</w:t>
+      </w:r>
+    </w:p>
+    <w:p>
+      <w:r>
+        <w:t xml:space="preserve">    price </w:t>
+      </w:r>
+      <w:proofErr w:type="gramStart"/>
+      <w:r>
+        <w:t>DECIMAL(</w:t>
+      </w:r>
+      <w:proofErr w:type="gramEnd"/>
+      <w:r>
+        <w:t>10, 2) NOT NULL,</w:t>
+      </w:r>
+    </w:p>
+    <w:p>
+      <w:r>
+        <w:t xml:space="preserve">    </w:t>
+      </w:r>
+      <w:proofErr w:type="spellStart"/>
+      <w:r>
+        <w:t>available_date</w:t>
+      </w:r>
+      <w:proofErr w:type="spellEnd"/>
+      <w:r>
+        <w:t xml:space="preserve"> DATE NOT NULL,</w:t>
+      </w:r>
+    </w:p>
+    <w:p>
+      <w:r>
+        <w:t xml:space="preserve">    </w:t>
+      </w:r>
+      <w:proofErr w:type="spellStart"/>
+      <w:r>
+        <w:t>image_url</w:t>
+      </w:r>
+      <w:proofErr w:type="spellEnd"/>
+      <w:r>
+        <w:t xml:space="preserve"> </w:t>
+      </w:r>
+      <w:proofErr w:type="gramStart"/>
+      <w:r>
+        <w:t>VARCHAR(</w:t>
+      </w:r>
+      <w:proofErr w:type="gramEnd"/>
+      <w:r>
+        <w:t>255),  -- URL to the image of the meal</w:t>
+      </w:r>
+    </w:p>
+    <w:p>
+      <w:r>
+        <w:t xml:space="preserve">    </w:t>
+      </w:r>
+      <w:proofErr w:type="spellStart"/>
+      <w:r>
+        <w:t>created_at</w:t>
+      </w:r>
+      <w:proofErr w:type="spellEnd"/>
+      <w:r>
+        <w:t xml:space="preserve"> TIMESTAMP DEFAULT CURRENT_TIMESTAMP,</w:t>
+      </w:r>
+    </w:p>
+    <w:p>
+      <w:r>
+        <w:t xml:space="preserve">    FOREIGN KEY (</w:t>
+      </w:r>
+      <w:proofErr w:type="spellStart"/>
+      <w:r>
+        <w:t>cook_id</w:t>
+      </w:r>
+      <w:proofErr w:type="spellEnd"/>
+      <w:r>
+        <w:t>) REFERENCES cooks(</w:t>
+      </w:r>
+      <w:proofErr w:type="spellStart"/>
+      <w:r>
+        <w:t>cook_id</w:t>
+      </w:r>
+      <w:proofErr w:type="spellEnd"/>
+      <w:r>
+        <w:t>) ON DELETE CASCADE</w:t>
+      </w:r>
+    </w:p>
+    <w:p>
+      <w:r>
+        <w:t>);</w:t>
+      </w:r>
+    </w:p>
+    <w:p/>
+    <w:p>
+      <w:r>
+        <w:t>CREATE TABLE orders (</w:t>
+      </w:r>
+    </w:p>
+    <w:p>
+      <w:r>
+        <w:t xml:space="preserve">    </w:t>
+      </w:r>
+      <w:proofErr w:type="spellStart"/>
+      <w:r>
+        <w:t>order_id</w:t>
+      </w:r>
+      <w:proofErr w:type="spellEnd"/>
+      <w:r>
+        <w:t xml:space="preserve"> INT AUTO_INCREMENT PRIMARY KEY,</w:t>
+      </w:r>
+    </w:p>
+    <w:p>
+      <w:r>
+        <w:t xml:space="preserve">    </w:t>
+      </w:r>
+      <w:proofErr w:type="spellStart"/>
+      <w:r>
+        <w:t>customer_id</w:t>
+      </w:r>
+      <w:proofErr w:type="spellEnd"/>
+      <w:r>
+        <w:t xml:space="preserve"> INT,</w:t>
+      </w:r>
+    </w:p>
+    <w:p>
+      <w:r>
+        <w:t xml:space="preserve">    </w:t>
+      </w:r>
+      <w:proofErr w:type="spellStart"/>
+      <w:r>
+        <w:t>total_amount</w:t>
+      </w:r>
+      <w:proofErr w:type="spellEnd"/>
+      <w:r>
+        <w:t xml:space="preserve"> </w:t>
+      </w:r>
+      <w:proofErr w:type="gramStart"/>
+      <w:r>
+        <w:t>DECIMAL(</w:t>
+      </w:r>
+      <w:proofErr w:type="gramEnd"/>
+      <w:r>
+        <w:t>10, 2) NOT NULL,</w:t>
+      </w:r>
+    </w:p>
+    <w:p>
+      <w:r>
+        <w:t xml:space="preserve">    </w:t>
+      </w:r>
+      <w:proofErr w:type="spellStart"/>
+      <w:r>
+        <w:t>order_date</w:t>
+      </w:r>
+      <w:proofErr w:type="spellEnd"/>
+      <w:r>
+        <w:t xml:space="preserve"> TIMESTAMP DEFAULT CURRENT_TIMESTAMP,</w:t>
+      </w:r>
+    </w:p>
+    <w:p>
+      <w:r>
+        <w:t xml:space="preserve">    </w:t>
+      </w:r>
+      <w:proofErr w:type="spellStart"/>
+      <w:r>
+        <w:t>delivery_address</w:t>
+      </w:r>
+      <w:proofErr w:type="spellEnd"/>
+      <w:r>
+        <w:t xml:space="preserve"> </w:t>
+      </w:r>
+      <w:proofErr w:type="gramStart"/>
+      <w:r>
+        <w:t>VARCHAR(</w:t>
+      </w:r>
+      <w:proofErr w:type="gramEnd"/>
+      <w:r>
+        <w:t>255),</w:t>
+      </w:r>
+    </w:p>
+    <w:p>
+      <w:r>
+        <w:t xml:space="preserve">    status </w:t>
+      </w:r>
+      <w:proofErr w:type="gramStart"/>
+      <w:r>
+        <w:t>ENUM(</w:t>
+      </w:r>
+      <w:proofErr w:type="gramEnd"/>
+      <w:r>
+        <w:t>'pending', 'delivered', 'cancelled') DEFAULT 'pending',</w:t>
+      </w:r>
+    </w:p>
+    <w:p>
+      <w:r>
+        <w:t xml:space="preserve">    FOREIGN KEY (</w:t>
+      </w:r>
+      <w:proofErr w:type="spellStart"/>
+      <w:r>
+        <w:t>customer_id</w:t>
+      </w:r>
+      <w:proofErr w:type="spellEnd"/>
+      <w:r>
+        <w:t>) REFERENCES customers(</w:t>
+      </w:r>
+      <w:proofErr w:type="spellStart"/>
+      <w:r>
+        <w:t>customer_id</w:t>
+      </w:r>
+      <w:proofErr w:type="spellEnd"/>
+      <w:r>
+        <w:t>) ON DELETE CASCADE</w:t>
+      </w:r>
+    </w:p>
+    <w:p>
+      <w:r>
+        <w:t>);</w:t>
+      </w:r>
+    </w:p>
+    <w:p/>
+    <w:p>
+      <w:r>
+        <w:t xml:space="preserve">CREATE TABLE </w:t>
+      </w:r>
+      <w:proofErr w:type="spellStart"/>
+      <w:r>
+        <w:t>order_items</w:t>
+      </w:r>
+      <w:proofErr w:type="spellEnd"/>
+      <w:r>
+        <w:t xml:space="preserve"> (</w:t>
+      </w:r>
+    </w:p>
+    <w:p>
+      <w:r>
+        <w:t xml:space="preserve">    </w:t>
+      </w:r>
+      <w:proofErr w:type="spellStart"/>
+      <w:r>
+        <w:t>order_item_id</w:t>
+      </w:r>
+      <w:proofErr w:type="spellEnd"/>
+      <w:r>
+        <w:t xml:space="preserve"> INT AUTO_INCREMENT PRIMARY KEY,</w:t>
+      </w:r>
+    </w:p>
+    <w:p>
+      <w:r>
+        <w:t xml:space="preserve">    </w:t>
+      </w:r>
+      <w:proofErr w:type="spellStart"/>
+      <w:r>
+        <w:t>order_id</w:t>
+      </w:r>
+      <w:proofErr w:type="spellEnd"/>
+      <w:r>
+        <w:t xml:space="preserve"> INT,</w:t>
+      </w:r>
+    </w:p>
+    <w:p>
+      <w:r>
+        <w:t xml:space="preserve">    </w:t>
+      </w:r>
+      <w:proofErr w:type="spellStart"/>
+      <w:r>
+        <w:t>meal_id</w:t>
+      </w:r>
+      <w:proofErr w:type="spellEnd"/>
+      <w:r>
+        <w:t xml:space="preserve"> INT,</w:t>
+      </w:r>
+    </w:p>
+    <w:p>
+      <w:r>
+        <w:t xml:space="preserve">    quantity INT DEFAULT 1,</w:t>
+      </w:r>
+    </w:p>
+    <w:p>
+      <w:r>
+        <w:t xml:space="preserve">    price </w:t>
+      </w:r>
+      <w:proofErr w:type="gramStart"/>
+      <w:r>
+        <w:t>DECIMAL(</w:t>
+      </w:r>
+      <w:proofErr w:type="gramEnd"/>
+      <w:r>
+        <w:t>10, 2) NOT NULL,  -- Price at the time of order</w:t>
+      </w:r>
+    </w:p>
+    <w:p>
+      <w:r>
+        <w:t xml:space="preserve">    FOREIGN KEY (</w:t>
+      </w:r>
+      <w:proofErr w:type="spellStart"/>
+      <w:r>
+        <w:t>order_id</w:t>
+      </w:r>
+      <w:proofErr w:type="spellEnd"/>
+      <w:r>
+        <w:t>) REFERENCES orders(</w:t>
+      </w:r>
+      <w:proofErr w:type="spellStart"/>
+      <w:r>
+        <w:t>order_id</w:t>
+      </w:r>
+      <w:proofErr w:type="spellEnd"/>
+      <w:r>
+        <w:t>) ON DELETE CASCADE,</w:t>
+      </w:r>
+    </w:p>
+    <w:p>
+      <w:r>
+        <w:t xml:space="preserve">    FOREIGN KEY (</w:t>
+      </w:r>
+      <w:proofErr w:type="spellStart"/>
+      <w:r>
+        <w:t>meal_id</w:t>
+      </w:r>
+      <w:proofErr w:type="spellEnd"/>
+      <w:r>
+        <w:t>) REFERENCES meals(</w:t>
+      </w:r>
+      <w:proofErr w:type="spellStart"/>
+      <w:r>
+        <w:t>meal_id</w:t>
+      </w:r>
+      <w:proofErr w:type="spellEnd"/>
+      <w:r>
+        <w:t>) ON DELETE CASCADE</w:t>
+      </w:r>
+    </w:p>
+    <w:p>
+      <w:r>
+        <w:t>);</w:t>
+      </w:r>
+    </w:p>
+    <w:p/>
+    <w:p>
+      <w:r>
+        <w:t>CREATE TABLE reviews (</w:t>
+      </w:r>
+    </w:p>
+    <w:p>
+      <w:r>
+        <w:t xml:space="preserve">    </w:t>
+      </w:r>
+      <w:proofErr w:type="spellStart"/>
+      <w:r>
+        <w:t>review_id</w:t>
+      </w:r>
+      <w:proofErr w:type="spellEnd"/>
+      <w:r>
+        <w:t xml:space="preserve"> INT AUTO_INCREMENT PRIMARY KEY,</w:t>
+      </w:r>
+    </w:p>
+    <w:p>
+      <w:r>
+        <w:t xml:space="preserve">    </w:t>
+      </w:r>
+      <w:proofErr w:type="spellStart"/>
+      <w:r>
+        <w:t>customer_id</w:t>
+      </w:r>
+      <w:proofErr w:type="spellEnd"/>
+      <w:r>
+        <w:t xml:space="preserve"> INT,</w:t>
+      </w:r>
+    </w:p>
+    <w:p>
+      <w:r>
+        <w:lastRenderedPageBreak/>
+        <w:t xml:space="preserve">    </w:t>
+      </w:r>
+      <w:proofErr w:type="spellStart"/>
+      <w:r>
+        <w:t>meal_id</w:t>
+      </w:r>
+      <w:proofErr w:type="spellEnd"/>
+      <w:r>
+        <w:t xml:space="preserve"> INT,</w:t>
+      </w:r>
+    </w:p>
+    <w:p>
+      <w:r>
+        <w:t xml:space="preserve">    rating INT CHECK (rating BETWEEN 1 AND 5</w:t>
+      </w:r>
+      <w:proofErr w:type="gramStart"/>
+      <w:r>
+        <w:t>),  --</w:t>
+      </w:r>
+      <w:proofErr w:type="gramEnd"/>
+      <w:r>
+        <w:t xml:space="preserve"> Rating between 1 and 5</w:t>
+      </w:r>
+    </w:p>
+    <w:p>
+      <w:r>
+        <w:t xml:space="preserve">    comment TEXT,</w:t>
+      </w:r>
+    </w:p>
+    <w:p>
+      <w:r>
+        <w:t xml:space="preserve">    </w:t>
+      </w:r>
+      <w:proofErr w:type="spellStart"/>
+      <w:r>
+        <w:t>review_date</w:t>
+      </w:r>
+      <w:proofErr w:type="spellEnd"/>
+      <w:r>
+        <w:t xml:space="preserve"> TIMESTAMP DEFAULT CURRENT_TIMESTAMP,</w:t>
+      </w:r>
+    </w:p>
+    <w:p>
+      <w:r>
+        <w:t xml:space="preserve">    FOREIGN KEY (</w:t>
+      </w:r>
+      <w:proofErr w:type="spellStart"/>
+      <w:r>
+        <w:t>customer_id</w:t>
+      </w:r>
+      <w:proofErr w:type="spellEnd"/>
+      <w:r>
+        <w:t>) REFERENCES customers(</w:t>
+      </w:r>
+      <w:proofErr w:type="spellStart"/>
+      <w:r>
+        <w:t>customer_id</w:t>
+      </w:r>
+      <w:proofErr w:type="spellEnd"/>
+      <w:r>
+        <w:t>) ON DELETE CASCADE,</w:t>
+      </w:r>
+    </w:p>
+    <w:p>
+      <w:r>
+        <w:t xml:space="preserve">    FOREIGN KEY (</w:t>
+      </w:r>
+      <w:proofErr w:type="spellStart"/>
+      <w:r>
+        <w:t>meal_id</w:t>
+      </w:r>
+      <w:proofErr w:type="spellEnd"/>
+      <w:r>
+        <w:t>) REFERENCES meals(</w:t>
+      </w:r>
+      <w:proofErr w:type="spellStart"/>
+      <w:r>
+        <w:t>meal_id</w:t>
+      </w:r>
+      <w:proofErr w:type="spellEnd"/>
+      <w:r>
+        <w:t>) ON DELETE CASCADE</w:t>
+      </w:r>
+    </w:p>
+    <w:p>
+      <w:r>
+        <w:t>);</w:t>
+      </w:r>
+    </w:p>
+    <w:p/>
+    <w:p>
+      <w:r>
+        <w:t>CREATE TABLE subscriptions (</w:t>
+      </w:r>
+    </w:p>
+    <w:p>
+      <w:r>
+        <w:t xml:space="preserve">    </w:t>
+      </w:r>
+      <w:proofErr w:type="spellStart"/>
+      <w:r>
+        <w:t>subscription_id</w:t>
+      </w:r>
+      <w:proofErr w:type="spellEnd"/>
+      <w:r>
+        <w:t xml:space="preserve"> INT AUTO_INCREMENT PRIMARY KEY,</w:t>
+      </w:r>
+    </w:p>
+    <w:p>
+      <w:r>
+        <w:t xml:space="preserve">    </w:t>
+      </w:r>
+      <w:proofErr w:type="spellStart"/>
+      <w:r>
+        <w:t>user_id</w:t>
+      </w:r>
+      <w:proofErr w:type="spellEnd"/>
+      <w:r>
+        <w:t xml:space="preserve"> INT,</w:t>
+      </w:r>
+    </w:p>
+    <w:p>
+      <w:r>
+        <w:t xml:space="preserve">    </w:t>
+      </w:r>
+      <w:proofErr w:type="spellStart"/>
+      <w:r>
+        <w:t>subscription_plan</w:t>
+      </w:r>
+      <w:proofErr w:type="spellEnd"/>
+      <w:r>
+        <w:t xml:space="preserve"> </w:t>
+      </w:r>
+      <w:proofErr w:type="gramStart"/>
+      <w:r>
+        <w:t>VARCHAR(</w:t>
+      </w:r>
+      <w:proofErr w:type="gramEnd"/>
+      <w:r>
+        <w:t>255),</w:t>
+      </w:r>
+    </w:p>
+    <w:p>
+      <w:r>
+        <w:t xml:space="preserve">    </w:t>
+      </w:r>
+      <w:proofErr w:type="spellStart"/>
+      <w:r>
+        <w:t>start_date</w:t>
+      </w:r>
+      <w:proofErr w:type="spellEnd"/>
+      <w:r>
+        <w:t xml:space="preserve"> DATE,</w:t>
+      </w:r>
+    </w:p>
+    <w:p>
+      <w:r>
+        <w:t xml:space="preserve">    </w:t>
+      </w:r>
+      <w:proofErr w:type="spellStart"/>
+      <w:r>
+        <w:t>end_date</w:t>
+      </w:r>
+      <w:proofErr w:type="spellEnd"/>
+      <w:r>
+        <w:t xml:space="preserve"> DATE,</w:t>
+      </w:r>
+    </w:p>
+    <w:p>
+      <w:r>
+        <w:t xml:space="preserve">    status </w:t>
+      </w:r>
+      <w:proofErr w:type="gramStart"/>
+      <w:r>
+        <w:t>ENUM(</w:t>
+      </w:r>
+      <w:proofErr w:type="gramEnd"/>
+      <w:r>
+        <w:t>'active', 'expired', 'cancelled') DEFAULT 'active',</w:t>
+      </w:r>
+    </w:p>
+    <w:p>
+      <w:r>
+        <w:t xml:space="preserve">    FOREIGN KEY (</w:t>
+      </w:r>
+      <w:proofErr w:type="spellStart"/>
+      <w:r>
+        <w:t>user_id</w:t>
+      </w:r>
+      <w:proofErr w:type="spellEnd"/>
+      <w:r>
+        <w:t>) REFERENCES users(</w:t>
+      </w:r>
+      <w:proofErr w:type="spellStart"/>
+      <w:r>
+        <w:t>user_id</w:t>
+      </w:r>
+      <w:proofErr w:type="spellEnd"/>
+      <w:r>
+        <w:t>) ON DELETE CASCADE</w:t>
+      </w:r>
+    </w:p>
+    <w:p>
+      <w:r>
+        <w:t>);</w:t>
+      </w:r>
+    </w:p>
+    <w:p/>
+    <w:p>
+      <w:r>
+        <w:t>CREATE TABLE payments (</w:t>
+      </w:r>
+    </w:p>
+    <w:p>
+      <w:r>
+        <w:t xml:space="preserve">    </w:t>
+      </w:r>
+      <w:proofErr w:type="spellStart"/>
+      <w:r>
+        <w:t>payment_id</w:t>
+      </w:r>
+      <w:proofErr w:type="spellEnd"/>
+      <w:r>
+        <w:t xml:space="preserve"> INT AUTO_INCREMENT PRIMARY KEY,</w:t>
+      </w:r>
+    </w:p>
+    <w:p>
+      <w:r>
+        <w:t xml:space="preserve">    </w:t>
+      </w:r>
+      <w:proofErr w:type="spellStart"/>
+      <w:r>
+        <w:t>order_id</w:t>
+      </w:r>
+      <w:proofErr w:type="spellEnd"/>
+      <w:r>
+        <w:t xml:space="preserve"> INT,</w:t>
+      </w:r>
+    </w:p>
+    <w:p>
+      <w:r>
+        <w:t xml:space="preserve">    </w:t>
+      </w:r>
+      <w:proofErr w:type="spellStart"/>
+      <w:r>
+        <w:t>payment_method</w:t>
+      </w:r>
+      <w:proofErr w:type="spellEnd"/>
+      <w:r>
+        <w:t xml:space="preserve"> </w:t>
+      </w:r>
+      <w:proofErr w:type="gramStart"/>
+      <w:r>
+        <w:t>ENUM(</w:t>
+      </w:r>
+      <w:proofErr w:type="gramEnd"/>
+      <w:r>
+        <w:t>'</w:t>
+      </w:r>
+      <w:proofErr w:type="spellStart"/>
+      <w:r>
+        <w:t>credit_card</w:t>
+      </w:r>
+      <w:proofErr w:type="spellEnd"/>
+      <w:r>
+        <w:t>', '</w:t>
+      </w:r>
+      <w:proofErr w:type="spellStart"/>
+      <w:r>
+        <w:t>paypal</w:t>
+      </w:r>
+      <w:proofErr w:type="spellEnd"/>
+      <w:r>
+        <w:t>', '</w:t>
+      </w:r>
+      <w:proofErr w:type="spellStart"/>
+      <w:r>
+        <w:t>cash_on_delivery</w:t>
+      </w:r>
+      <w:proofErr w:type="spellEnd"/>
+      <w:r>
+        <w:t>'),</w:t>
+      </w:r>
+    </w:p>
+    <w:p>
+      <w:r>
+        <w:t xml:space="preserve">    </w:t>
+      </w:r>
+      <w:proofErr w:type="spellStart"/>
+      <w:r>
+        <w:t>payment_status</w:t>
+      </w:r>
+      <w:proofErr w:type="spellEnd"/>
+      <w:r>
+        <w:t xml:space="preserve"> </w:t>
+      </w:r>
+      <w:proofErr w:type="gramStart"/>
+      <w:r>
+        <w:t>ENUM(</w:t>
+      </w:r>
+      <w:proofErr w:type="gramEnd"/>
+      <w:r>
+        <w:t>'completed', 'pending', 'failed') DEFAULT 'pending',</w:t>
+      </w:r>
+    </w:p>
+    <w:p>
+      <w:r>
+        <w:t xml:space="preserve">    </w:t>
+      </w:r>
+      <w:proofErr w:type="spellStart"/>
+      <w:r>
+        <w:t>payment_date</w:t>
+      </w:r>
+      <w:proofErr w:type="spellEnd"/>
+      <w:r>
+        <w:t xml:space="preserve"> TIMESTAMP DEFAULT CURRENT_TIMESTAMP,</w:t>
+      </w:r>
+    </w:p>
+    <w:p>
+      <w:r>
+        <w:t xml:space="preserve">    FOREIGN KEY (</w:t>
+      </w:r>
+      <w:proofErr w:type="spellStart"/>
+      <w:r>
+        <w:t>order_id</w:t>
+      </w:r>
+      <w:proofErr w:type="spellEnd"/>
+      <w:r>
+        <w:t>) REFERENCES orders(</w:t>
+      </w:r>
+      <w:proofErr w:type="spellStart"/>
+      <w:r>
+        <w:t>order_id</w:t>
+      </w:r>
+      <w:proofErr w:type="spellEnd"/>
+      <w:r>
+        <w:t>) ON DELETE CASCADE</w:t>
+      </w:r>
+    </w:p>
+    <w:p>
+      <w:r>
+        <w:t>);</w:t>
       </w:r>
     </w:p>
     <w:sectPr>

</xml_diff>

<commit_message>
cook dashboard menu show
</commit_message>
<xml_diff>
--- a/Kizuno is a home.docx
+++ b/Kizuno is a home.docx
@@ -413,7 +413,13 @@
     </w:p>
     <w:p>
       <w:r>
-        <w:t xml:space="preserve">   - Menu posting interface: Cooks can upload their daily menu (with descriptions, price, and availability).</w:t>
+        <w:t xml:space="preserve">   </w:t>
+      </w:r>
+      <w:r>
+        <w:rPr>
+          <w:highlight w:val="green"/>
+        </w:rPr>
+        <w:t>- Menu posting interface: Cooks can upload their daily menu (with descriptions, price, and availability).</w:t>
       </w:r>
     </w:p>
     <w:p>

</xml_diff>

<commit_message>
navigation updated adn customer dashboard
</commit_message>
<xml_diff>
--- a/Kizuno is a home.docx
+++ b/Kizuno is a home.docx
@@ -407,23 +407,36 @@
     </w:p>
     <w:p/>
     <w:p>
-      <w:r>
-        <w:t>3. **Cook Dashboard**:</w:t>
-      </w:r>
-    </w:p>
-    <w:p>
-      <w:r>
-        <w:t xml:space="preserve">   </w:t>
-      </w:r>
-      <w:r>
+      <w:pPr>
         <w:rPr>
           <w:highlight w:val="green"/>
         </w:rPr>
-        <w:t>- Menu posting interface: Cooks can upload their daily menu (with descriptions, price, and availability).</w:t>
-      </w:r>
-    </w:p>
-    <w:p>
-      <w:r>
+      </w:pPr>
+      <w:r>
+        <w:rPr>
+          <w:highlight w:val="green"/>
+        </w:rPr>
+        <w:t>3. **Cook Dashboard**:</w:t>
+      </w:r>
+    </w:p>
+    <w:p>
+      <w:pPr>
+        <w:rPr>
+          <w:highlight w:val="green"/>
+        </w:rPr>
+      </w:pPr>
+      <w:r>
+        <w:rPr>
+          <w:highlight w:val="green"/>
+        </w:rPr>
+        <w:t xml:space="preserve">   - Menu posting interface: Cooks can upload their daily menu (with descriptions, price, and availability).</w:t>
+      </w:r>
+    </w:p>
+    <w:p>
+      <w:r>
+        <w:rPr>
+          <w:highlight w:val="green"/>
+        </w:rPr>
         <w:t xml:space="preserve">   - Order management: Track orders placed by customers.</w:t>
       </w:r>
     </w:p>

</xml_diff>

<commit_message>
driver registration and login
</commit_message>
<xml_diff>
--- a/Kizuno is a home.docx
+++ b/Kizuno is a home.docx
@@ -765,7 +765,21 @@
       </w:r>
       <w:proofErr w:type="gramEnd"/>
       <w:r>
-        <w:t>'cook', 'customer') NOT NULL,</w:t>
+        <w:t>'cook', '</w:t>
+      </w:r>
+      <w:proofErr w:type="spellStart"/>
+      <w:r>
+        <w:t>customer'</w:t>
+      </w:r>
+      <w:r>
+        <w:t>,’driver</w:t>
+      </w:r>
+      <w:proofErr w:type="spellEnd"/>
+      <w:r>
+        <w:t>’</w:t>
+      </w:r>
+      <w:r>
+        <w:t>) NOT NULL,</w:t>
       </w:r>
     </w:p>
     <w:p>
@@ -1716,6 +1730,115 @@
       <w:proofErr w:type="spellStart"/>
       <w:r>
         <w:t>order_id</w:t>
+      </w:r>
+      <w:proofErr w:type="spellEnd"/>
+      <w:r>
+        <w:t>) ON DELETE CASCADE</w:t>
+      </w:r>
+    </w:p>
+    <w:p>
+      <w:r>
+        <w:t>);</w:t>
+      </w:r>
+    </w:p>
+    <w:p/>
+    <w:p>
+      <w:r>
+        <w:t xml:space="preserve">CREATE TABLE IF NOT EXISTS </w:t>
+      </w:r>
+      <w:proofErr w:type="spellStart"/>
+      <w:r>
+        <w:t>delivery_personnel</w:t>
+      </w:r>
+      <w:proofErr w:type="spellEnd"/>
+      <w:r>
+        <w:t xml:space="preserve"> (</w:t>
+      </w:r>
+    </w:p>
+    <w:p>
+      <w:r>
+        <w:t xml:space="preserve">    </w:t>
+      </w:r>
+      <w:proofErr w:type="spellStart"/>
+      <w:r>
+        <w:t>driver_id</w:t>
+      </w:r>
+      <w:proofErr w:type="spellEnd"/>
+      <w:r>
+        <w:t xml:space="preserve"> INT AUTO_INCREMENT PRIMARY KEY,</w:t>
+      </w:r>
+    </w:p>
+    <w:p>
+      <w:r>
+        <w:t xml:space="preserve">    </w:t>
+      </w:r>
+      <w:proofErr w:type="spellStart"/>
+      <w:r>
+        <w:t>user_id</w:t>
+      </w:r>
+      <w:proofErr w:type="spellEnd"/>
+      <w:r>
+        <w:t xml:space="preserve"> INT NOT NULL,</w:t>
+      </w:r>
+    </w:p>
+    <w:p>
+      <w:r>
+        <w:t xml:space="preserve">    </w:t>
+      </w:r>
+      <w:proofErr w:type="spellStart"/>
+      <w:r>
+        <w:t>vehicle_type</w:t>
+      </w:r>
+      <w:proofErr w:type="spellEnd"/>
+      <w:r>
+        <w:t xml:space="preserve"> </w:t>
+      </w:r>
+      <w:proofErr w:type="gramStart"/>
+      <w:r>
+        <w:t>VARCHAR(</w:t>
+      </w:r>
+      <w:proofErr w:type="gramEnd"/>
+      <w:r>
+        <w:t>50), -- e.g., Bike, Car, etc.</w:t>
+      </w:r>
+    </w:p>
+    <w:p>
+      <w:r>
+        <w:lastRenderedPageBreak/>
+        <w:t xml:space="preserve">    </w:t>
+      </w:r>
+      <w:proofErr w:type="spellStart"/>
+      <w:r>
+        <w:t>vehicle_number</w:t>
+      </w:r>
+      <w:proofErr w:type="spellEnd"/>
+      <w:r>
+        <w:t xml:space="preserve"> </w:t>
+      </w:r>
+      <w:proofErr w:type="gramStart"/>
+      <w:r>
+        <w:t>VARCHAR(</w:t>
+      </w:r>
+      <w:proofErr w:type="gramEnd"/>
+      <w:r>
+        <w:t>20), -- e.g., License plate</w:t>
+      </w:r>
+    </w:p>
+    <w:p>
+      <w:r>
+        <w:t xml:space="preserve">    FOREIGN KEY (</w:t>
+      </w:r>
+      <w:proofErr w:type="spellStart"/>
+      <w:r>
+        <w:t>user_id</w:t>
+      </w:r>
+      <w:proofErr w:type="spellEnd"/>
+      <w:r>
+        <w:t>) REFERENCES users(</w:t>
+      </w:r>
+      <w:proofErr w:type="spellStart"/>
+      <w:r>
+        <w:t>user_id</w:t>
       </w:r>
       <w:proofErr w:type="spellEnd"/>
       <w:r>

</xml_diff>

<commit_message>
recent order table adn total cost with delivery
</commit_message>
<xml_diff>
--- a/Kizuno is a home.docx
+++ b/Kizuno is a home.docx
@@ -472,7 +472,13 @@
     </w:p>
     <w:p>
       <w:r>
-        <w:t xml:space="preserve">   - Pre-order interface: Select meals, add to cart, and choose delivery or pick-up.</w:t>
+        <w:t xml:space="preserve">   </w:t>
+      </w:r>
+      <w:r>
+        <w:rPr>
+          <w:highlight w:val="green"/>
+        </w:rPr>
+        <w:t>- Pre-order interface: Select meals, add to cart, and choose delivery or pick-up.</w:t>
       </w:r>
     </w:p>
     <w:p>
@@ -1363,6 +1369,519 @@
       </w:r>
     </w:p>
     <w:p/>
+    <w:p/>
+    <w:p>
+      <w:r>
+        <w:t xml:space="preserve">CREATE TABLE IF NOT EXISTS </w:t>
+      </w:r>
+      <w:proofErr w:type="spellStart"/>
+      <w:r>
+        <w:t>delivery_personnel</w:t>
+      </w:r>
+      <w:proofErr w:type="spellEnd"/>
+      <w:r>
+        <w:t xml:space="preserve"> (</w:t>
+      </w:r>
+    </w:p>
+    <w:p>
+      <w:r>
+        <w:t xml:space="preserve">    </w:t>
+      </w:r>
+      <w:proofErr w:type="spellStart"/>
+      <w:r>
+        <w:t>driver_id</w:t>
+      </w:r>
+      <w:proofErr w:type="spellEnd"/>
+      <w:r>
+        <w:t xml:space="preserve"> INT AUTO_INCREMENT PRIMARY KEY,</w:t>
+      </w:r>
+    </w:p>
+    <w:p>
+      <w:r>
+        <w:lastRenderedPageBreak/>
+        <w:t xml:space="preserve">    </w:t>
+      </w:r>
+      <w:proofErr w:type="spellStart"/>
+      <w:r>
+        <w:t>user_id</w:t>
+      </w:r>
+      <w:proofErr w:type="spellEnd"/>
+      <w:r>
+        <w:t xml:space="preserve"> INT NOT NULL,</w:t>
+      </w:r>
+    </w:p>
+    <w:p>
+      <w:r>
+        <w:t xml:space="preserve">    </w:t>
+      </w:r>
+      <w:proofErr w:type="spellStart"/>
+      <w:r>
+        <w:t>vehicle_type</w:t>
+      </w:r>
+      <w:proofErr w:type="spellEnd"/>
+      <w:r>
+        <w:t xml:space="preserve"> </w:t>
+      </w:r>
+      <w:proofErr w:type="gramStart"/>
+      <w:r>
+        <w:t>VARCHAR(</w:t>
+      </w:r>
+      <w:proofErr w:type="gramEnd"/>
+      <w:r>
+        <w:t>50), -- e.g., Bike, Car, etc.</w:t>
+      </w:r>
+    </w:p>
+    <w:p>
+      <w:r>
+        <w:t xml:space="preserve">    </w:t>
+      </w:r>
+      <w:proofErr w:type="spellStart"/>
+      <w:r>
+        <w:t>vehicle_number</w:t>
+      </w:r>
+      <w:proofErr w:type="spellEnd"/>
+      <w:r>
+        <w:t xml:space="preserve"> </w:t>
+      </w:r>
+      <w:proofErr w:type="gramStart"/>
+      <w:r>
+        <w:t>VARCHAR(</w:t>
+      </w:r>
+      <w:proofErr w:type="gramEnd"/>
+      <w:r>
+        <w:t>20), -- e.g., License plate</w:t>
+      </w:r>
+    </w:p>
+    <w:p>
+      <w:r>
+        <w:t xml:space="preserve">    FOREIGN KEY (</w:t>
+      </w:r>
+      <w:proofErr w:type="spellStart"/>
+      <w:r>
+        <w:t>user_id</w:t>
+      </w:r>
+      <w:proofErr w:type="spellEnd"/>
+      <w:r>
+        <w:t>) REFERENCES users(</w:t>
+      </w:r>
+      <w:proofErr w:type="spellStart"/>
+      <w:r>
+        <w:t>user_id</w:t>
+      </w:r>
+      <w:proofErr w:type="spellEnd"/>
+      <w:r>
+        <w:t>) ON DELETE CASCADE</w:t>
+      </w:r>
+    </w:p>
+    <w:p>
+      <w:r>
+        <w:t>);</w:t>
+      </w:r>
+    </w:p>
+    <w:p>
+      <w:r>
+        <w:t>-- Add columns to the `orders` table to assign and track driver status</w:t>
+      </w:r>
+    </w:p>
+    <w:p>
+      <w:r>
+        <w:t>ALTER TABLE orders</w:t>
+      </w:r>
+    </w:p>
+    <w:p>
+      <w:r>
+        <w:t xml:space="preserve">ADD COLUMN </w:t>
+      </w:r>
+      <w:proofErr w:type="spellStart"/>
+      <w:r>
+        <w:t>driver_id</w:t>
+      </w:r>
+      <w:proofErr w:type="spellEnd"/>
+      <w:r>
+        <w:t xml:space="preserve"> INT DEFAULT NULL,</w:t>
+      </w:r>
+    </w:p>
+    <w:p>
+      <w:r>
+        <w:t xml:space="preserve">ADD COLUMN </w:t>
+      </w:r>
+      <w:proofErr w:type="spellStart"/>
+      <w:r>
+        <w:t>driver_status</w:t>
+      </w:r>
+      <w:proofErr w:type="spellEnd"/>
+      <w:r>
+        <w:t xml:space="preserve"> </w:t>
+      </w:r>
+      <w:proofErr w:type="gramStart"/>
+      <w:r>
+        <w:t>ENUM(</w:t>
+      </w:r>
+      <w:proofErr w:type="gramEnd"/>
+      <w:r>
+        <w:t>'unassigned', 'accepted', 'delivered') DEFAULT 'unassigned',</w:t>
+      </w:r>
+    </w:p>
+    <w:p>
+      <w:r>
+        <w:t>ADD FOREIGN KEY (</w:t>
+      </w:r>
+      <w:proofErr w:type="spellStart"/>
+      <w:r>
+        <w:t>driver_id</w:t>
+      </w:r>
+      <w:proofErr w:type="spellEnd"/>
+      <w:r>
+        <w:t xml:space="preserve">) REFERENCES </w:t>
+      </w:r>
+      <w:proofErr w:type="spellStart"/>
+      <w:r>
+        <w:t>delivery_personnel</w:t>
+      </w:r>
+      <w:proofErr w:type="spellEnd"/>
+      <w:r>
+        <w:t>(</w:t>
+      </w:r>
+      <w:proofErr w:type="spellStart"/>
+      <w:r>
+        <w:t>driver_id</w:t>
+      </w:r>
+      <w:proofErr w:type="spellEnd"/>
+      <w:r>
+        <w:t xml:space="preserve">) ON DELETE SET </w:t>
+      </w:r>
+      <w:proofErr w:type="gramStart"/>
+      <w:r>
+        <w:t>NULL;</w:t>
+      </w:r>
+      <w:proofErr w:type="gramEnd"/>
+    </w:p>
+    <w:p/>
+    <w:p>
+      <w:r>
+        <w:t>-- Update the `</w:t>
+      </w:r>
+      <w:proofErr w:type="spellStart"/>
+      <w:r>
+        <w:t>delivery_personnel</w:t>
+      </w:r>
+      <w:proofErr w:type="spellEnd"/>
+      <w:r>
+        <w:t>` table structure if not already defined</w:t>
+      </w:r>
+    </w:p>
+    <w:p>
+      <w:r>
+        <w:t xml:space="preserve">ALTER TABLE </w:t>
+      </w:r>
+      <w:proofErr w:type="spellStart"/>
+      <w:r>
+        <w:t>delivery_personnel</w:t>
+      </w:r>
+      <w:proofErr w:type="spellEnd"/>
+    </w:p>
+    <w:p>
+      <w:r>
+        <w:t xml:space="preserve">MODIFY COLUMN </w:t>
+      </w:r>
+      <w:proofErr w:type="spellStart"/>
+      <w:r>
+        <w:t>vehicle_type</w:t>
+      </w:r>
+      <w:proofErr w:type="spellEnd"/>
+      <w:r>
+        <w:t xml:space="preserve"> </w:t>
+      </w:r>
+      <w:proofErr w:type="gramStart"/>
+      <w:r>
+        <w:t>VARCHAR(</w:t>
+      </w:r>
+      <w:proofErr w:type="gramEnd"/>
+      <w:r>
+        <w:t>50) DEFAULT NULL,</w:t>
+      </w:r>
+    </w:p>
+    <w:p>
+      <w:r>
+        <w:t xml:space="preserve">MODIFY COLUMN </w:t>
+      </w:r>
+      <w:proofErr w:type="spellStart"/>
+      <w:r>
+        <w:t>vehicle_number</w:t>
+      </w:r>
+      <w:proofErr w:type="spellEnd"/>
+      <w:r>
+        <w:t xml:space="preserve"> </w:t>
+      </w:r>
+      <w:proofErr w:type="gramStart"/>
+      <w:r>
+        <w:t>VARCHAR(</w:t>
+      </w:r>
+      <w:proofErr w:type="gramEnd"/>
+      <w:r>
+        <w:t>20) DEFAULT NULL;</w:t>
+      </w:r>
+    </w:p>
+    <w:p/>
+    <w:p/>
+    <w:p/>
+    <w:p/>
+    <w:p/>
+    <w:p>
+      <w:r>
+        <w:t>CREATE TABLE subscriptions (</w:t>
+      </w:r>
+    </w:p>
+    <w:p>
+      <w:r>
+        <w:t xml:space="preserve">    </w:t>
+      </w:r>
+      <w:proofErr w:type="spellStart"/>
+      <w:r>
+        <w:t>subscription_id</w:t>
+      </w:r>
+      <w:proofErr w:type="spellEnd"/>
+      <w:r>
+        <w:t xml:space="preserve"> INT AUTO_INCREMENT PRIMARY KEY,</w:t>
+      </w:r>
+    </w:p>
+    <w:p>
+      <w:r>
+        <w:t xml:space="preserve">    </w:t>
+      </w:r>
+      <w:proofErr w:type="spellStart"/>
+      <w:r>
+        <w:t>user_id</w:t>
+      </w:r>
+      <w:proofErr w:type="spellEnd"/>
+      <w:r>
+        <w:t xml:space="preserve"> INT,</w:t>
+      </w:r>
+    </w:p>
+    <w:p>
+      <w:r>
+        <w:t xml:space="preserve">    </w:t>
+      </w:r>
+      <w:proofErr w:type="spellStart"/>
+      <w:r>
+        <w:t>subscription_plan</w:t>
+      </w:r>
+      <w:proofErr w:type="spellEnd"/>
+      <w:r>
+        <w:t xml:space="preserve"> </w:t>
+      </w:r>
+      <w:proofErr w:type="gramStart"/>
+      <w:r>
+        <w:t>VARCHAR(</w:t>
+      </w:r>
+      <w:proofErr w:type="gramEnd"/>
+      <w:r>
+        <w:t>255),</w:t>
+      </w:r>
+    </w:p>
+    <w:p>
+      <w:r>
+        <w:t xml:space="preserve">    </w:t>
+      </w:r>
+      <w:proofErr w:type="spellStart"/>
+      <w:r>
+        <w:t>start_date</w:t>
+      </w:r>
+      <w:proofErr w:type="spellEnd"/>
+      <w:r>
+        <w:t xml:space="preserve"> DATE,</w:t>
+      </w:r>
+    </w:p>
+    <w:p>
+      <w:r>
+        <w:t xml:space="preserve">    </w:t>
+      </w:r>
+      <w:proofErr w:type="spellStart"/>
+      <w:r>
+        <w:t>end_date</w:t>
+      </w:r>
+      <w:proofErr w:type="spellEnd"/>
+      <w:r>
+        <w:t xml:space="preserve"> DATE,</w:t>
+      </w:r>
+    </w:p>
+    <w:p>
+      <w:r>
+        <w:t xml:space="preserve">    status </w:t>
+      </w:r>
+      <w:proofErr w:type="gramStart"/>
+      <w:r>
+        <w:t>ENUM(</w:t>
+      </w:r>
+      <w:proofErr w:type="gramEnd"/>
+      <w:r>
+        <w:t>'active', 'expired', 'cancelled') DEFAULT 'active',</w:t>
+      </w:r>
+    </w:p>
+    <w:p>
+      <w:r>
+        <w:t xml:space="preserve">    FOREIGN KEY (</w:t>
+      </w:r>
+      <w:proofErr w:type="spellStart"/>
+      <w:r>
+        <w:t>user_id</w:t>
+      </w:r>
+      <w:proofErr w:type="spellEnd"/>
+      <w:r>
+        <w:t>) REFERENCES users(</w:t>
+      </w:r>
+      <w:proofErr w:type="spellStart"/>
+      <w:r>
+        <w:t>user_id</w:t>
+      </w:r>
+      <w:proofErr w:type="spellEnd"/>
+      <w:r>
+        <w:t>) ON DELETE CASCADE</w:t>
+      </w:r>
+    </w:p>
+    <w:p>
+      <w:r>
+        <w:t>);</w:t>
+      </w:r>
+    </w:p>
+    <w:p/>
+    <w:p>
+      <w:r>
+        <w:lastRenderedPageBreak/>
+        <w:t>CREATE TABLE payments (</w:t>
+      </w:r>
+    </w:p>
+    <w:p>
+      <w:r>
+        <w:t xml:space="preserve">    </w:t>
+      </w:r>
+      <w:proofErr w:type="spellStart"/>
+      <w:r>
+        <w:t>payment_id</w:t>
+      </w:r>
+      <w:proofErr w:type="spellEnd"/>
+      <w:r>
+        <w:t xml:space="preserve"> INT AUTO_INCREMENT PRIMARY KEY,</w:t>
+      </w:r>
+    </w:p>
+    <w:p>
+      <w:r>
+        <w:t xml:space="preserve">    </w:t>
+      </w:r>
+      <w:proofErr w:type="spellStart"/>
+      <w:r>
+        <w:t>order_id</w:t>
+      </w:r>
+      <w:proofErr w:type="spellEnd"/>
+      <w:r>
+        <w:t xml:space="preserve"> INT,</w:t>
+      </w:r>
+    </w:p>
+    <w:p>
+      <w:r>
+        <w:t xml:space="preserve">    </w:t>
+      </w:r>
+      <w:proofErr w:type="spellStart"/>
+      <w:r>
+        <w:t>payment_method</w:t>
+      </w:r>
+      <w:proofErr w:type="spellEnd"/>
+      <w:r>
+        <w:t xml:space="preserve"> </w:t>
+      </w:r>
+      <w:proofErr w:type="gramStart"/>
+      <w:r>
+        <w:t>ENUM(</w:t>
+      </w:r>
+      <w:proofErr w:type="gramEnd"/>
+      <w:r>
+        <w:t>'</w:t>
+      </w:r>
+      <w:proofErr w:type="spellStart"/>
+      <w:r>
+        <w:t>credit_card</w:t>
+      </w:r>
+      <w:proofErr w:type="spellEnd"/>
+      <w:r>
+        <w:t>', '</w:t>
+      </w:r>
+      <w:proofErr w:type="spellStart"/>
+      <w:r>
+        <w:t>paypal</w:t>
+      </w:r>
+      <w:proofErr w:type="spellEnd"/>
+      <w:r>
+        <w:t>', '</w:t>
+      </w:r>
+      <w:proofErr w:type="spellStart"/>
+      <w:r>
+        <w:t>cash_on_delivery</w:t>
+      </w:r>
+      <w:proofErr w:type="spellEnd"/>
+      <w:r>
+        <w:t>'),</w:t>
+      </w:r>
+    </w:p>
+    <w:p>
+      <w:r>
+        <w:t xml:space="preserve">    </w:t>
+      </w:r>
+      <w:proofErr w:type="spellStart"/>
+      <w:r>
+        <w:t>payment_status</w:t>
+      </w:r>
+      <w:proofErr w:type="spellEnd"/>
+      <w:r>
+        <w:t xml:space="preserve"> </w:t>
+      </w:r>
+      <w:proofErr w:type="gramStart"/>
+      <w:r>
+        <w:t>ENUM(</w:t>
+      </w:r>
+      <w:proofErr w:type="gramEnd"/>
+      <w:r>
+        <w:t>'completed', 'pending', 'failed') DEFAULT 'pending',</w:t>
+      </w:r>
+    </w:p>
+    <w:p>
+      <w:r>
+        <w:t xml:space="preserve">    </w:t>
+      </w:r>
+      <w:proofErr w:type="spellStart"/>
+      <w:r>
+        <w:t>payment_date</w:t>
+      </w:r>
+      <w:proofErr w:type="spellEnd"/>
+      <w:r>
+        <w:t xml:space="preserve"> TIMESTAMP DEFAULT CURRENT_TIMESTAMP,</w:t>
+      </w:r>
+    </w:p>
+    <w:p>
+      <w:r>
+        <w:t xml:space="preserve">    FOREIGN KEY (</w:t>
+      </w:r>
+      <w:proofErr w:type="spellStart"/>
+      <w:r>
+        <w:t>order_id</w:t>
+      </w:r>
+      <w:proofErr w:type="spellEnd"/>
+      <w:r>
+        <w:t>) REFERENCES orders(</w:t>
+      </w:r>
+      <w:proofErr w:type="spellStart"/>
+      <w:r>
+        <w:t>order_id</w:t>
+      </w:r>
+      <w:proofErr w:type="spellEnd"/>
+      <w:r>
+        <w:t>) ON DELETE CASCADE</w:t>
+      </w:r>
+    </w:p>
+    <w:p>
+      <w:r>
+        <w:t>);</w:t>
+      </w:r>
+    </w:p>
     <w:p>
       <w:r>
         <w:t>CREATE TABLE reviews (</w:t>
@@ -1396,7 +1915,6 @@
     </w:p>
     <w:p>
       <w:r>
-        <w:lastRenderedPageBreak/>
         <w:t xml:space="preserve">    </w:t>
       </w:r>
       <w:proofErr w:type="spellStart"/>
@@ -1487,513 +2005,7 @@
       </w:r>
     </w:p>
     <w:p/>
-    <w:p>
-      <w:r>
-        <w:t>CREATE TABLE subscriptions (</w:t>
-      </w:r>
-    </w:p>
-    <w:p>
-      <w:r>
-        <w:t xml:space="preserve">    </w:t>
-      </w:r>
-      <w:proofErr w:type="spellStart"/>
-      <w:r>
-        <w:t>subscription_id</w:t>
-      </w:r>
-      <w:proofErr w:type="spellEnd"/>
-      <w:r>
-        <w:t xml:space="preserve"> INT AUTO_INCREMENT PRIMARY KEY,</w:t>
-      </w:r>
-    </w:p>
-    <w:p>
-      <w:r>
-        <w:t xml:space="preserve">    </w:t>
-      </w:r>
-      <w:proofErr w:type="spellStart"/>
-      <w:r>
-        <w:t>user_id</w:t>
-      </w:r>
-      <w:proofErr w:type="spellEnd"/>
-      <w:r>
-        <w:t xml:space="preserve"> INT,</w:t>
-      </w:r>
-    </w:p>
-    <w:p>
-      <w:r>
-        <w:t xml:space="preserve">    </w:t>
-      </w:r>
-      <w:proofErr w:type="spellStart"/>
-      <w:r>
-        <w:t>subscription_plan</w:t>
-      </w:r>
-      <w:proofErr w:type="spellEnd"/>
-      <w:r>
-        <w:t xml:space="preserve"> </w:t>
-      </w:r>
-      <w:proofErr w:type="gramStart"/>
-      <w:r>
-        <w:t>VARCHAR(</w:t>
-      </w:r>
-      <w:proofErr w:type="gramEnd"/>
-      <w:r>
-        <w:t>255),</w:t>
-      </w:r>
-    </w:p>
-    <w:p>
-      <w:r>
-        <w:t xml:space="preserve">    </w:t>
-      </w:r>
-      <w:proofErr w:type="spellStart"/>
-      <w:r>
-        <w:t>start_date</w:t>
-      </w:r>
-      <w:proofErr w:type="spellEnd"/>
-      <w:r>
-        <w:t xml:space="preserve"> DATE,</w:t>
-      </w:r>
-    </w:p>
-    <w:p>
-      <w:r>
-        <w:t xml:space="preserve">    </w:t>
-      </w:r>
-      <w:proofErr w:type="spellStart"/>
-      <w:r>
-        <w:t>end_date</w:t>
-      </w:r>
-      <w:proofErr w:type="spellEnd"/>
-      <w:r>
-        <w:t xml:space="preserve"> DATE,</w:t>
-      </w:r>
-    </w:p>
-    <w:p>
-      <w:r>
-        <w:t xml:space="preserve">    status </w:t>
-      </w:r>
-      <w:proofErr w:type="gramStart"/>
-      <w:r>
-        <w:t>ENUM(</w:t>
-      </w:r>
-      <w:proofErr w:type="gramEnd"/>
-      <w:r>
-        <w:t>'active', 'expired', 'cancelled') DEFAULT 'active',</w:t>
-      </w:r>
-    </w:p>
-    <w:p>
-      <w:r>
-        <w:t xml:space="preserve">    FOREIGN KEY (</w:t>
-      </w:r>
-      <w:proofErr w:type="spellStart"/>
-      <w:r>
-        <w:t>user_id</w:t>
-      </w:r>
-      <w:proofErr w:type="spellEnd"/>
-      <w:r>
-        <w:t>) REFERENCES users(</w:t>
-      </w:r>
-      <w:proofErr w:type="spellStart"/>
-      <w:r>
-        <w:t>user_id</w:t>
-      </w:r>
-      <w:proofErr w:type="spellEnd"/>
-      <w:r>
-        <w:t>) ON DELETE CASCADE</w:t>
-      </w:r>
-    </w:p>
-    <w:p>
-      <w:r>
-        <w:t>);</w:t>
-      </w:r>
-    </w:p>
-    <w:p/>
-    <w:p>
-      <w:r>
-        <w:t>CREATE TABLE payments (</w:t>
-      </w:r>
-    </w:p>
-    <w:p>
-      <w:r>
-        <w:t xml:space="preserve">    </w:t>
-      </w:r>
-      <w:proofErr w:type="spellStart"/>
-      <w:r>
-        <w:t>payment_id</w:t>
-      </w:r>
-      <w:proofErr w:type="spellEnd"/>
-      <w:r>
-        <w:t xml:space="preserve"> INT AUTO_INCREMENT PRIMARY KEY,</w:t>
-      </w:r>
-    </w:p>
-    <w:p>
-      <w:r>
-        <w:t xml:space="preserve">    </w:t>
-      </w:r>
-      <w:proofErr w:type="spellStart"/>
-      <w:r>
-        <w:t>order_id</w:t>
-      </w:r>
-      <w:proofErr w:type="spellEnd"/>
-      <w:r>
-        <w:t xml:space="preserve"> INT,</w:t>
-      </w:r>
-    </w:p>
-    <w:p>
-      <w:r>
-        <w:t xml:space="preserve">    </w:t>
-      </w:r>
-      <w:proofErr w:type="spellStart"/>
-      <w:r>
-        <w:t>payment_method</w:t>
-      </w:r>
-      <w:proofErr w:type="spellEnd"/>
-      <w:r>
-        <w:t xml:space="preserve"> </w:t>
-      </w:r>
-      <w:proofErr w:type="gramStart"/>
-      <w:r>
-        <w:t>ENUM(</w:t>
-      </w:r>
-      <w:proofErr w:type="gramEnd"/>
-      <w:r>
-        <w:t>'</w:t>
-      </w:r>
-      <w:proofErr w:type="spellStart"/>
-      <w:r>
-        <w:t>credit_card</w:t>
-      </w:r>
-      <w:proofErr w:type="spellEnd"/>
-      <w:r>
-        <w:t>', '</w:t>
-      </w:r>
-      <w:proofErr w:type="spellStart"/>
-      <w:r>
-        <w:t>paypal</w:t>
-      </w:r>
-      <w:proofErr w:type="spellEnd"/>
-      <w:r>
-        <w:t>', '</w:t>
-      </w:r>
-      <w:proofErr w:type="spellStart"/>
-      <w:r>
-        <w:t>cash_on_delivery</w:t>
-      </w:r>
-      <w:proofErr w:type="spellEnd"/>
-      <w:r>
-        <w:t>'),</w:t>
-      </w:r>
-    </w:p>
-    <w:p>
-      <w:r>
-        <w:t xml:space="preserve">    </w:t>
-      </w:r>
-      <w:proofErr w:type="spellStart"/>
-      <w:r>
-        <w:t>payment_status</w:t>
-      </w:r>
-      <w:proofErr w:type="spellEnd"/>
-      <w:r>
-        <w:t xml:space="preserve"> </w:t>
-      </w:r>
-      <w:proofErr w:type="gramStart"/>
-      <w:r>
-        <w:t>ENUM(</w:t>
-      </w:r>
-      <w:proofErr w:type="gramEnd"/>
-      <w:r>
-        <w:t>'completed', 'pending', 'failed') DEFAULT 'pending',</w:t>
-      </w:r>
-    </w:p>
-    <w:p>
-      <w:r>
-        <w:t xml:space="preserve">    </w:t>
-      </w:r>
-      <w:proofErr w:type="spellStart"/>
-      <w:r>
-        <w:t>payment_date</w:t>
-      </w:r>
-      <w:proofErr w:type="spellEnd"/>
-      <w:r>
-        <w:t xml:space="preserve"> TIMESTAMP DEFAULT CURRENT_TIMESTAMP,</w:t>
-      </w:r>
-    </w:p>
-    <w:p>
-      <w:r>
-        <w:t xml:space="preserve">    FOREIGN KEY (</w:t>
-      </w:r>
-      <w:proofErr w:type="spellStart"/>
-      <w:r>
-        <w:t>order_id</w:t>
-      </w:r>
-      <w:proofErr w:type="spellEnd"/>
-      <w:r>
-        <w:t>) REFERENCES orders(</w:t>
-      </w:r>
-      <w:proofErr w:type="spellStart"/>
-      <w:r>
-        <w:t>order_id</w:t>
-      </w:r>
-      <w:proofErr w:type="spellEnd"/>
-      <w:r>
-        <w:t>) ON DELETE CASCADE</w:t>
-      </w:r>
-    </w:p>
-    <w:p>
-      <w:r>
-        <w:t>);</w:t>
-      </w:r>
-    </w:p>
-    <w:p/>
-    <w:p>
-      <w:r>
-        <w:t xml:space="preserve">CREATE TABLE IF NOT EXISTS </w:t>
-      </w:r>
-      <w:proofErr w:type="spellStart"/>
-      <w:r>
-        <w:t>delivery_personnel</w:t>
-      </w:r>
-      <w:proofErr w:type="spellEnd"/>
-      <w:r>
-        <w:t xml:space="preserve"> (</w:t>
-      </w:r>
-    </w:p>
-    <w:p>
-      <w:r>
-        <w:t xml:space="preserve">    </w:t>
-      </w:r>
-      <w:proofErr w:type="spellStart"/>
-      <w:r>
-        <w:t>driver_id</w:t>
-      </w:r>
-      <w:proofErr w:type="spellEnd"/>
-      <w:r>
-        <w:t xml:space="preserve"> INT AUTO_INCREMENT PRIMARY KEY,</w:t>
-      </w:r>
-    </w:p>
-    <w:p>
-      <w:r>
-        <w:t xml:space="preserve">    </w:t>
-      </w:r>
-      <w:proofErr w:type="spellStart"/>
-      <w:r>
-        <w:t>user_id</w:t>
-      </w:r>
-      <w:proofErr w:type="spellEnd"/>
-      <w:r>
-        <w:t xml:space="preserve"> INT NOT NULL,</w:t>
-      </w:r>
-    </w:p>
-    <w:p>
-      <w:r>
-        <w:t xml:space="preserve">    </w:t>
-      </w:r>
-      <w:proofErr w:type="spellStart"/>
-      <w:r>
-        <w:t>vehicle_type</w:t>
-      </w:r>
-      <w:proofErr w:type="spellEnd"/>
-      <w:r>
-        <w:t xml:space="preserve"> </w:t>
-      </w:r>
-      <w:proofErr w:type="gramStart"/>
-      <w:r>
-        <w:t>VARCHAR(</w:t>
-      </w:r>
-      <w:proofErr w:type="gramEnd"/>
-      <w:r>
-        <w:t>50), -- e.g., Bike, Car, etc.</w:t>
-      </w:r>
-    </w:p>
-    <w:p>
-      <w:r>
-        <w:lastRenderedPageBreak/>
-        <w:t xml:space="preserve">    </w:t>
-      </w:r>
-      <w:proofErr w:type="spellStart"/>
-      <w:r>
-        <w:t>vehicle_number</w:t>
-      </w:r>
-      <w:proofErr w:type="spellEnd"/>
-      <w:r>
-        <w:t xml:space="preserve"> </w:t>
-      </w:r>
-      <w:proofErr w:type="gramStart"/>
-      <w:r>
-        <w:t>VARCHAR(</w:t>
-      </w:r>
-      <w:proofErr w:type="gramEnd"/>
-      <w:r>
-        <w:t>20), -- e.g., License plate</w:t>
-      </w:r>
-    </w:p>
-    <w:p>
-      <w:r>
-        <w:t xml:space="preserve">    FOREIGN KEY (</w:t>
-      </w:r>
-      <w:proofErr w:type="spellStart"/>
-      <w:r>
-        <w:t>user_id</w:t>
-      </w:r>
-      <w:proofErr w:type="spellEnd"/>
-      <w:r>
-        <w:t>) REFERENCES users(</w:t>
-      </w:r>
-      <w:proofErr w:type="spellStart"/>
-      <w:r>
-        <w:t>user_id</w:t>
-      </w:r>
-      <w:proofErr w:type="spellEnd"/>
-      <w:r>
-        <w:t>) ON DELETE CASCADE</w:t>
-      </w:r>
-    </w:p>
-    <w:p>
-      <w:r>
-        <w:t>);</w:t>
-      </w:r>
-    </w:p>
-    <w:p>
-      <w:r>
-        <w:t>-- Add columns to the `orders` table to assign and track driver status</w:t>
-      </w:r>
-    </w:p>
-    <w:p>
-      <w:r>
-        <w:t>ALTER TABLE orders</w:t>
-      </w:r>
-    </w:p>
-    <w:p>
-      <w:r>
-        <w:t xml:space="preserve">ADD COLUMN </w:t>
-      </w:r>
-      <w:proofErr w:type="spellStart"/>
-      <w:r>
-        <w:t>driver_id</w:t>
-      </w:r>
-      <w:proofErr w:type="spellEnd"/>
-      <w:r>
-        <w:t xml:space="preserve"> INT DEFAULT NULL,</w:t>
-      </w:r>
-    </w:p>
-    <w:p>
-      <w:r>
-        <w:t xml:space="preserve">ADD COLUMN </w:t>
-      </w:r>
-      <w:proofErr w:type="spellStart"/>
-      <w:r>
-        <w:t>driver_status</w:t>
-      </w:r>
-      <w:proofErr w:type="spellEnd"/>
-      <w:r>
-        <w:t xml:space="preserve"> </w:t>
-      </w:r>
-      <w:proofErr w:type="gramStart"/>
-      <w:r>
-        <w:t>ENUM(</w:t>
-      </w:r>
-      <w:proofErr w:type="gramEnd"/>
-      <w:r>
-        <w:t>'unassigned', 'accepted', 'delivered') DEFAULT 'unassigned',</w:t>
-      </w:r>
-    </w:p>
-    <w:p>
-      <w:r>
-        <w:t>ADD FOREIGN KEY (</w:t>
-      </w:r>
-      <w:proofErr w:type="spellStart"/>
-      <w:r>
-        <w:t>driver_id</w:t>
-      </w:r>
-      <w:proofErr w:type="spellEnd"/>
-      <w:r>
-        <w:t xml:space="preserve">) REFERENCES </w:t>
-      </w:r>
-      <w:proofErr w:type="spellStart"/>
-      <w:r>
-        <w:t>delivery_personnel</w:t>
-      </w:r>
-      <w:proofErr w:type="spellEnd"/>
-      <w:r>
-        <w:t>(</w:t>
-      </w:r>
-      <w:proofErr w:type="spellStart"/>
-      <w:r>
-        <w:t>driver_id</w:t>
-      </w:r>
-      <w:proofErr w:type="spellEnd"/>
-      <w:r>
-        <w:t xml:space="preserve">) ON DELETE SET </w:t>
-      </w:r>
-      <w:proofErr w:type="gramStart"/>
-      <w:r>
-        <w:t>NULL;</w:t>
-      </w:r>
-      <w:proofErr w:type="gramEnd"/>
-    </w:p>
-    <w:p/>
-    <w:p>
-      <w:r>
-        <w:t>-- Update the `</w:t>
-      </w:r>
-      <w:proofErr w:type="spellStart"/>
-      <w:r>
-        <w:t>delivery_personnel</w:t>
-      </w:r>
-      <w:proofErr w:type="spellEnd"/>
-      <w:r>
-        <w:t>` table structure if not already defined</w:t>
-      </w:r>
-    </w:p>
-    <w:p>
-      <w:r>
-        <w:t xml:space="preserve">ALTER TABLE </w:t>
-      </w:r>
-      <w:proofErr w:type="spellStart"/>
-      <w:r>
-        <w:t>delivery_personnel</w:t>
-      </w:r>
-      <w:proofErr w:type="spellEnd"/>
-    </w:p>
-    <w:p>
-      <w:r>
-        <w:t xml:space="preserve">MODIFY COLUMN </w:t>
-      </w:r>
-      <w:proofErr w:type="spellStart"/>
-      <w:r>
-        <w:t>vehicle_type</w:t>
-      </w:r>
-      <w:proofErr w:type="spellEnd"/>
-      <w:r>
-        <w:t xml:space="preserve"> </w:t>
-      </w:r>
-      <w:proofErr w:type="gramStart"/>
-      <w:r>
-        <w:t>VARCHAR(</w:t>
-      </w:r>
-      <w:proofErr w:type="gramEnd"/>
-      <w:r>
-        <w:t>50) DEFAULT NULL,</w:t>
-      </w:r>
-    </w:p>
-    <w:p>
-      <w:r>
-        <w:t xml:space="preserve">MODIFY COLUMN </w:t>
-      </w:r>
-      <w:proofErr w:type="spellStart"/>
-      <w:r>
-        <w:t>vehicle_number</w:t>
-      </w:r>
-      <w:proofErr w:type="spellEnd"/>
-      <w:r>
-        <w:t xml:space="preserve"> </w:t>
-      </w:r>
-      <w:proofErr w:type="gramStart"/>
-      <w:r>
-        <w:t>VARCHAR(</w:t>
-      </w:r>
-      <w:proofErr w:type="gramEnd"/>
-      <w:r>
-        <w:t>20) DEFAULT NULL;</w:t>
-      </w:r>
-    </w:p>
+    <w:p/>
     <w:sectPr>
       <w:pgSz w:w="11906" w:h="16838"/>
       <w:pgMar w:top="1440" w:right="1440" w:bottom="1440" w:left="1440" w:header="708" w:footer="708" w:gutter="0"/>

</xml_diff>